<commit_message>
Add 15 Product templates with correct industry content
</commit_message>
<xml_diff>
--- a/static/templates/Product_Project_Charter.docx
+++ b/static/templates/Product_Project_Charter.docx
@@ -8,7 +8,7 @@
         <w:jc w:val="center"/>
       </w:pPr>
       <w:r>
-        <w:t>ARTIFICIAL INTELLIGENCE AND MACHINE LEARNING</w:t>
+        <w:t>PRODUCT DEVELOPMENT</w:t>
         <w:br/>
         <w:t>PROJECT PROPOSAL</w:t>
       </w:r>
@@ -33,9 +33,9 @@
         <w:br/>
         <w:t>Document Type: Project Proposal</w:t>
         <w:br/>
-        <w:t>Industry: Product and Machine Learning</w:t>
+        <w:t>Industry: Product Development and Product Innovation</w:t>
         <w:br/>
-        <w:t>Project Type: Product Implementation</w:t>
+        <w:t>Project Type: Product Development Implementation</w:t>
         <w:br/>
         <w:t>Date: July 31, 2025</w:t>
         <w:br/>
@@ -48,9 +48,7 @@
       </w:r>
     </w:p>
     <w:p>
-      <w:r>
-        <w:br w:type="page"/>
-      </w:r>
+      <w:r/>
     </w:p>
     <w:p>
       <w:pPr>
@@ -62,7 +60,7 @@
     </w:p>
     <w:p>
       <w:r>
-        <w:t>This project proposal outlines a strategic Product Implementation initiative for Product and Machine Learning to achieve Digital transformation through intelligent automation and predictive analytics. The proposed solution addresses critical business challenges while delivering measurable value through Operational efficiency, Predictive maintenance, Customer personalization.</w:t>
+        <w:t>This project proposal outlines a strategic Product Development Implementation initiative for Product Development and Product Innovation to achieve Digital transformation through intelligent automation and predictive analytics. The proposed solution addresses critical business challenges while delivering measurable value through Operational efficiency, Predictive maintenance, Customer personalization.</w:t>
         <w:br/>
         <w:br/>
         <w:t>Key Benefits:</w:t>
@@ -101,11 +99,11 @@
     <w:p>
       <w:r>
         <w:br/>
-        <w:t>Project Name: Product and Machine Learning Implementation Initiative</w:t>
+        <w:t>Project Name: Product Development and Product Innovation Implementation Initiative</w:t>
         <w:br/>
-        <w:t>Project Type: Product Implementation</w:t>
+        <w:t>Project Type: Product Development Implementation</w:t>
         <w:br/>
-        <w:t>Industry Focus: Product and Machine Learning</w:t>
+        <w:t>Industry Focus: Product Development and Product Innovation</w:t>
         <w:br/>
         <w:br/>
         <w:t>Business Context:</w:t>
@@ -115,7 +113,7 @@
         <w:br/>
         <w:t>Strategic Alignment:</w:t>
         <w:br/>
-        <w:t>This project directly supports organizational strategic objectives by addressing critical business challenges and enabling competitive differentiation through Product Implementation capabilities.</w:t>
+        <w:t>This project directly supports organizational strategic objectives by addressing critical business challenges and enabling competitive differentiation through Product Development Implementation capabilities.</w:t>
         <w:br/>
         <w:br/>
         <w:t>Key Stakeholders:</w:t>
@@ -124,13 +122,13 @@
         <w:br/>
         <w:t>• Data Scientists</w:t>
         <w:br/>
-        <w:t>• ML Engineers</w:t>
+        <w:t>• Product Engineers</w:t>
         <w:br/>
         <w:t>• Business Analysts</w:t>
         <w:br/>
         <w:t>• Ethics Committee</w:t>
         <w:br/>
-        <w:t>• Compliance Officers</w:t>
+        <w:t>• Quality Assurance Managers</w:t>
         <w:br/>
       </w:r>
     </w:p>
@@ -160,7 +158,7 @@
         <w:br/>
         <w:t>Proposed Solution:</w:t>
         <w:br/>
-        <w:t>Implementation of comprehensive Product Implementation solution leveraging industry-leading technologies and best practices to address current challenges and enable future growth.</w:t>
+        <w:t>Implementation of comprehensive Product Development Implementation solution leveraging industry-leading technologies and best practices to address current challenges and enable future growth.</w:t>
         <w:br/>
         <w:br/>
         <w:t>Technology Components:</w:t>
@@ -171,14 +169,14 @@
         <w:br/>
         <w:t>• Kubernetes</w:t>
         <w:br/>
-        <w:t>• MLflow</w:t>
+        <w:t>• Productflow</w:t>
         <w:br/>
         <w:t>• Apache Spark</w:t>
         <w:br/>
-        <w:t>• Cloud ML platforms</w:t>
+        <w:t>• Cloud Product platforms</w:t>
         <w:br/>
         <w:br/>
-        <w:t>Financial Justification:</w:t>
+        <w:t>Product Justification:</w:t>
         <w:br/>
         <w:t>• Total Investment: $4,200,000</w:t>
         <w:br/>
@@ -286,7 +284,7 @@
         <w:br/>
         <w:t>• Operational: Change resistance, skill gaps, process disruption</w:t>
         <w:br/>
-        <w:t>• Financial: Budget overruns, cost escalation, ROI delays</w:t>
+        <w:t>• Product: Budget overruns, cost escalation, ROI delays</w:t>
         <w:br/>
         <w:t>• Strategic: Market changes, competitive pressure, regulatory shifts</w:t>
         <w:br/>
@@ -338,7 +336,7 @@
         <w:br/>
         <w:t>• Data Infrastructure: $630,000</w:t>
         <w:br/>
-        <w:t>• ML Platform Licensing: $840,000</w:t>
+        <w:t>• Product Platform Licensing: $840,000</w:t>
         <w:br/>
         <w:t>• Talent Acquisition: $1,050,000</w:t>
         <w:br/>
@@ -410,7 +408,7 @@
         <w:br/>
         <w:t>• Adoption: 85% user adoption within 6 months of deployment</w:t>
         <w:br/>
-        <w:t>• Financial: Break-even within 30 months, 250%+ ROI within 3 years</w:t>
+        <w:t>• Product: Break-even within 30 months, 250%+ ROI within 3 years</w:t>
         <w:br/>
         <w:t>• Quality: &lt;5% defect rate, 90%+ user satisfaction score</w:t>
         <w:br/>
@@ -431,7 +429,7 @@
         <w:br/>
         <w:t>• Executive Steering Committee review and recommendation</w:t>
         <w:br/>
-        <w:t>• Financial review and budget allocation approval</w:t>
+        <w:t>• Product review and budget allocation approval</w:t>
         <w:br/>
         <w:t>• Technical architecture review and validation</w:t>
         <w:br/>

</xml_diff>